<commit_message>
updated small resume mistakes
</commit_message>
<xml_diff>
--- a/Resume/ENPH_New_Edit.docx
+++ b/Resume/ENPH_New_Edit.docx
@@ -448,8 +448,8 @@
         <w:tblLook w:val="0400" w:firstRow="0" w:lastRow="0" w:firstColumn="0" w:lastColumn="0" w:noHBand="0" w:noVBand="1"/>
       </w:tblPr>
       <w:tblGrid>
-        <w:gridCol w:w="8018"/>
-        <w:gridCol w:w="2782"/>
+        <w:gridCol w:w="9215"/>
+        <w:gridCol w:w="1585"/>
       </w:tblGrid>
       <w:tr>
         <w:trPr>
@@ -458,7 +458,7 @@
         </w:trPr>
         <w:tc>
           <w:tcPr>
-            <w:tcW w:w="3712" w:type="pct"/>
+            <w:tcW w:w="4266" w:type="pct"/>
             <w:tcBorders>
               <w:top w:val="nil"/>
               <w:left w:val="nil"/>
@@ -516,8 +516,6 @@
               </w:rPr>
               <w:t xml:space="preserve">) </w:t>
             </w:r>
-            <w:bookmarkStart w:id="0" w:name="_GoBack"/>
-            <w:bookmarkEnd w:id="0"/>
           </w:p>
           <w:p>
             <w:pPr>
@@ -534,7 +532,7 @@
         </w:tc>
         <w:tc>
           <w:tcPr>
-            <w:tcW w:w="1288" w:type="pct"/>
+            <w:tcW w:w="734" w:type="pct"/>
             <w:tcBorders>
               <w:top w:val="nil"/>
               <w:left w:val="nil"/>
@@ -671,7 +669,15 @@
               <w:t>Used 3D prin</w:t>
             </w:r>
             <w:r>
-              <w:t>ter and Laser Cutter to produce three</w:t>
+              <w:t>ter and l</w:t>
+            </w:r>
+            <w:bookmarkStart w:id="0" w:name="_GoBack"/>
+            <w:bookmarkEnd w:id="0"/>
+            <w:r>
+              <w:t>aser c</w:t>
+            </w:r>
+            <w:r>
+              <w:t>utter to produce three</w:t>
             </w:r>
             <w:r>
               <w:t xml:space="preserve"> iterations of claw design. </w:t>
@@ -698,7 +704,7 @@
         </w:trPr>
         <w:tc>
           <w:tcPr>
-            <w:tcW w:w="3712" w:type="pct"/>
+            <w:tcW w:w="4266" w:type="pct"/>
             <w:tcBorders>
               <w:top w:val="nil"/>
               <w:left w:val="nil"/>
@@ -720,7 +726,25 @@
                 <w:b/>
                 <w:szCs w:val="20"/>
               </w:rPr>
-              <w:t xml:space="preserve">UBC’s Submarine Team (SUBC) </w:t>
+              <w:t xml:space="preserve">UBC’s Submarine Team (SUBC) (showcase: </w:t>
+            </w:r>
+            <w:hyperlink r:id="rId9" w:history="1">
+              <w:r>
+                <w:rPr>
+                  <w:rStyle w:val="Hyperlink"/>
+                  <w:rFonts w:eastAsia="Yu Gothic UI" w:cs="Segoe UI"/>
+                  <w:szCs w:val="20"/>
+                </w:rPr>
+                <w:t>https://yilinliu123.github.io/COOP/SUBC/index.html</w:t>
+              </w:r>
+            </w:hyperlink>
+            <w:r>
+              <w:rPr>
+                <w:rFonts w:eastAsia="Yu Gothic UI" w:cs="Segoe UI"/>
+                <w:b/>
+                <w:szCs w:val="20"/>
+              </w:rPr>
+              <w:t xml:space="preserve">) </w:t>
             </w:r>
           </w:p>
           <w:p>
@@ -737,7 +761,7 @@
         </w:tc>
         <w:tc>
           <w:tcPr>
-            <w:tcW w:w="1288" w:type="pct"/>
+            <w:tcW w:w="734" w:type="pct"/>
             <w:tcBorders>
               <w:top w:val="nil"/>
               <w:left w:val="nil"/>
@@ -1258,7 +1282,7 @@
       </w:pPr>
     </w:p>
     <w:sectPr>
-      <w:headerReference w:type="default" r:id="rId9"/>
+      <w:headerReference w:type="default" r:id="rId10"/>
       <w:pgSz w:w="12240" w:h="15840"/>
       <w:pgMar w:top="720" w:right="720" w:bottom="720" w:left="720" w:header="0" w:footer="0" w:gutter="0"/>
       <w:cols w:space="708"/>
@@ -5409,7 +5433,7 @@
 </file>
 
 <file path=customXml/itemProps1.xml><?xml version="1.0" encoding="utf-8"?>
-<ds:datastoreItem xmlns:ds="http://schemas.openxmlformats.org/officeDocument/2006/customXml" ds:itemID="{0EEC3342-0ADC-4B53-8C43-0C9959C9E860}">
+<ds:datastoreItem xmlns:ds="http://schemas.openxmlformats.org/officeDocument/2006/customXml" ds:itemID="{D2CF5165-60D6-4D31-8135-C91C2979043A}">
   <ds:schemaRefs>
     <ds:schemaRef ds:uri="http://schemas.openxmlformats.org/officeDocument/2006/bibliography"/>
   </ds:schemaRefs>

</xml_diff>